<commit_message>
Checkin 4 - added time stamp to the chat
</commit_message>
<xml_diff>
--- a/SignalRChatApp_Documentation.docx
+++ b/SignalRChatApp_Documentation.docx
@@ -173,43 +173,142 @@
           <w:rFonts w:ascii="Helvetica" w:hAnsi="Helvetica" w:cs="Helvetica"/>
           <w:kern w:val="0"/>
         </w:rPr>
-        <w:t xml:space="preserve">- </w:t>
-      </w:r>
-      <w:r>
-        <w:rPr>
-          <w:rFonts w:ascii="Helvetica" w:hAnsi="Helvetica" w:cs="Helvetica"/>
-          <w:b/>
-          <w:bCs/>
-          <w:kern w:val="0"/>
-        </w:rPr>
-        <w:t>ChatContractsLibrary</w:t>
-      </w:r>
-      <w:r>
-        <w:rPr>
-          <w:rFonts w:ascii="Helvetica" w:hAnsi="Helvetica" w:cs="Helvetica"/>
-          <w:kern w:val="0"/>
-        </w:rPr>
-        <w:t xml:space="preserve"> - shared models: `ConnectedUser`, `ChatMessage`.</w:t>
-      </w:r>
-    </w:p>
-    <w:p>
-      <w:pPr>
-        <w:widowControl w:val="0"/>
-        <w:autoSpaceDE w:val="0"/>
-        <w:autoSpaceDN w:val="0"/>
-        <w:adjustRightInd w:val="0"/>
-        <w:spacing w:after="0" w:line="240" w:lineRule="auto"/>
-        <w:rPr>
-          <w:rFonts w:ascii="Helvetica" w:hAnsi="Helvetica" w:cs="Helvetica"/>
-          <w:kern w:val="0"/>
-        </w:rPr>
-      </w:pPr>
-      <w:r>
-        <w:rPr>
-          <w:rFonts w:ascii="Helvetica" w:hAnsi="Helvetica" w:cs="Helvetica"/>
-          <w:kern w:val="0"/>
-        </w:rPr>
-        <w:t xml:space="preserve">- </w:t>
+        <w:t>The solution is split into three main projects:</w:t>
+      </w:r>
+    </w:p>
+    <w:p>
+      <w:pPr>
+        <w:widowControl w:val="0"/>
+        <w:autoSpaceDE w:val="0"/>
+        <w:autoSpaceDN w:val="0"/>
+        <w:adjustRightInd w:val="0"/>
+        <w:spacing w:after="0" w:line="240" w:lineRule="auto"/>
+        <w:rPr>
+          <w:rFonts w:ascii="Helvetica" w:hAnsi="Helvetica" w:cs="Helvetica"/>
+          <w:kern w:val="0"/>
+        </w:rPr>
+      </w:pPr>
+    </w:p>
+    <w:p>
+      <w:pPr>
+        <w:widowControl w:val="0"/>
+        <w:autoSpaceDE w:val="0"/>
+        <w:autoSpaceDN w:val="0"/>
+        <w:adjustRightInd w:val="0"/>
+        <w:spacing w:after="0" w:line="240" w:lineRule="auto"/>
+        <w:rPr>
+          <w:rFonts w:ascii="Helvetica" w:hAnsi="Helvetica" w:cs="Helvetica"/>
+          <w:kern w:val="0"/>
+        </w:rPr>
+      </w:pPr>
+      <w:r>
+        <w:rPr>
+          <w:rFonts w:ascii="Helvetica" w:hAnsi="Helvetica" w:cs="Helvetica"/>
+          <w:kern w:val="0"/>
+        </w:rPr>
+        <w:t>- `</w:t>
+      </w:r>
+      <w:r>
+        <w:rPr>
+          <w:rFonts w:ascii="Helvetica" w:hAnsi="Helvetica" w:cs="Helvetica"/>
+          <w:b/>
+          <w:bCs/>
+          <w:kern w:val="0"/>
+        </w:rPr>
+        <w:t>BlazorChatApp</w:t>
+      </w:r>
+      <w:r>
+        <w:rPr>
+          <w:rFonts w:ascii="Helvetica" w:hAnsi="Helvetica" w:cs="Helvetica"/>
+          <w:kern w:val="0"/>
+        </w:rPr>
+        <w:t xml:space="preserve">` - The Blazor </w:t>
+      </w:r>
+      <w:r>
+        <w:rPr>
+          <w:rFonts w:ascii="Helvetica" w:hAnsi="Helvetica" w:cs="Helvetica"/>
+          <w:kern w:val="0"/>
+        </w:rPr>
+        <w:t>WEB Assembly</w:t>
+      </w:r>
+      <w:r>
+        <w:rPr>
+          <w:rFonts w:ascii="Helvetica" w:hAnsi="Helvetica" w:cs="Helvetica"/>
+          <w:kern w:val="0"/>
+        </w:rPr>
+        <w:t xml:space="preserve"> host project (client UI). It contains pages and components that render user lists, chat windows, and system messages.</w:t>
+      </w:r>
+    </w:p>
+    <w:p>
+      <w:pPr>
+        <w:widowControl w:val="0"/>
+        <w:autoSpaceDE w:val="0"/>
+        <w:autoSpaceDN w:val="0"/>
+        <w:adjustRightInd w:val="0"/>
+        <w:spacing w:after="0" w:line="240" w:lineRule="auto"/>
+        <w:rPr>
+          <w:rFonts w:ascii="Helvetica" w:hAnsi="Helvetica" w:cs="Helvetica"/>
+          <w:kern w:val="0"/>
+        </w:rPr>
+      </w:pPr>
+      <w:r>
+        <w:rPr>
+          <w:rFonts w:ascii="Helvetica" w:hAnsi="Helvetica" w:cs="Helvetica"/>
+          <w:kern w:val="0"/>
+        </w:rPr>
+        <w:t>- `</w:t>
+      </w:r>
+      <w:r>
+        <w:rPr>
+          <w:rFonts w:ascii="Helvetica" w:hAnsi="Helvetica" w:cs="Helvetica"/>
+          <w:b/>
+          <w:bCs/>
+          <w:kern w:val="0"/>
+        </w:rPr>
+        <w:t>BlazorChatApp.Client</w:t>
+      </w:r>
+      <w:r>
+        <w:rPr>
+          <w:rFonts w:ascii="Helvetica" w:hAnsi="Helvetica" w:cs="Helvetica"/>
+          <w:kern w:val="0"/>
+        </w:rPr>
+        <w:t>` - The Blazor client project (static assets, components, and client-side UI). It contains components such as `ConnectedUsersComponent.razor` and `ChatComponent</w:t>
+      </w:r>
+      <w:r>
+        <w:rPr>
+          <w:rFonts w:ascii="Helvetica" w:hAnsi="Helvetica" w:cs="Helvetica"/>
+          <w:b/>
+          <w:bCs/>
+          <w:kern w:val="0"/>
+        </w:rPr>
+        <w:t>.</w:t>
+      </w:r>
+      <w:r>
+        <w:rPr>
+          <w:rFonts w:ascii="Helvetica" w:hAnsi="Helvetica" w:cs="Helvetica"/>
+          <w:kern w:val="0"/>
+        </w:rPr>
+        <w:t>razor` and the client-side SignalR connection logic.</w:t>
+      </w:r>
+    </w:p>
+    <w:p>
+      <w:pPr>
+        <w:widowControl w:val="0"/>
+        <w:autoSpaceDE w:val="0"/>
+        <w:autoSpaceDN w:val="0"/>
+        <w:adjustRightInd w:val="0"/>
+        <w:spacing w:after="0" w:line="240" w:lineRule="auto"/>
+        <w:rPr>
+          <w:rFonts w:ascii="Helvetica" w:hAnsi="Helvetica" w:cs="Helvetica"/>
+          <w:kern w:val="0"/>
+        </w:rPr>
+      </w:pPr>
+      <w:r>
+        <w:rPr>
+          <w:rFonts w:ascii="Helvetica" w:hAnsi="Helvetica" w:cs="Helvetica"/>
+          <w:kern w:val="0"/>
+        </w:rPr>
+        <w:t>- `</w:t>
       </w:r>
       <w:r>
         <w:rPr>
@@ -225,44 +324,21 @@
           <w:rFonts w:ascii="Helvetica" w:hAnsi="Helvetica" w:cs="Helvetica"/>
           <w:kern w:val="0"/>
         </w:rPr>
-        <w:t xml:space="preserve"> - ASP.NET Core SignalR hub (`ChatHub.cs`) that manages connected users and routes messages. In the demo, it also keeps an in-memory message history.</w:t>
-      </w:r>
-    </w:p>
-    <w:p>
-      <w:pPr>
-        <w:widowControl w:val="0"/>
-        <w:autoSpaceDE w:val="0"/>
-        <w:autoSpaceDN w:val="0"/>
-        <w:adjustRightInd w:val="0"/>
-        <w:spacing w:after="0" w:line="240" w:lineRule="auto"/>
-        <w:rPr>
-          <w:rFonts w:ascii="Helvetica" w:hAnsi="Helvetica" w:cs="Helvetica"/>
-          <w:kern w:val="0"/>
-        </w:rPr>
-      </w:pPr>
-      <w:r>
-        <w:rPr>
-          <w:rFonts w:ascii="Helvetica" w:hAnsi="Helvetica" w:cs="Helvetica"/>
-          <w:kern w:val="0"/>
-        </w:rPr>
-        <w:t xml:space="preserve">- </w:t>
-      </w:r>
-      <w:r>
-        <w:rPr>
-          <w:rFonts w:ascii="Helvetica" w:hAnsi="Helvetica" w:cs="Helvetica"/>
-          <w:b/>
-          <w:bCs/>
-          <w:kern w:val="0"/>
-        </w:rPr>
-        <w:t>BlazorChatApp.Client</w:t>
-      </w:r>
-      <w:r>
-        <w:rPr>
-          <w:rFonts w:ascii="Helvetica" w:hAnsi="Helvetica" w:cs="Helvetica"/>
-          <w:kern w:val="0"/>
-        </w:rPr>
-        <w:t xml:space="preserve"> - Blazor WebAssembly client that hosts UI components: `ConnectedUsersComponent.razor`, `ChatComponent.razor`, and connection logic in `Home.razor`.</w:t>
-      </w:r>
+        <w:t>` - The ASP.NET Core SignalR hub server that manages connected clients and routes messages.</w:t>
+      </w:r>
+    </w:p>
+    <w:p>
+      <w:pPr>
+        <w:widowControl w:val="0"/>
+        <w:autoSpaceDE w:val="0"/>
+        <w:autoSpaceDN w:val="0"/>
+        <w:adjustRightInd w:val="0"/>
+        <w:spacing w:after="0" w:line="240" w:lineRule="auto"/>
+        <w:rPr>
+          <w:rFonts w:ascii="Helvetica" w:hAnsi="Helvetica" w:cs="Helvetica"/>
+          <w:kern w:val="0"/>
+        </w:rPr>
+      </w:pPr>
       <w:r>
         <w:rPr>
           <w:rFonts w:ascii="Helvetica" w:hAnsi="Helvetica" w:cs="Helvetica"/>
@@ -334,7 +410,23 @@
           <w:rFonts w:ascii="Helvetica" w:hAnsi="Helvetica" w:cs="Helvetica"/>
           <w:kern w:val="0"/>
         </w:rPr>
-        <w:t>1. Client startup: the Blazor client builds a `HubConnection` using `HubConnectionBuilder().WithUrl(...)` and includes `userId` and `userName` as query parameters. The connection is started asynchronously (`Start</w:t>
+        <w:t>1. Client startup: the Blazor client builds a `HubConnection` using `</w:t>
+      </w:r>
+      <w:proofErr w:type="gramStart"/>
+      <w:r>
+        <w:rPr>
+          <w:rFonts w:ascii="Helvetica" w:hAnsi="Helvetica" w:cs="Helvetica"/>
+          <w:kern w:val="0"/>
+        </w:rPr>
+        <w:t>HubConnectionBuilder().WithUrl</w:t>
+      </w:r>
+      <w:proofErr w:type="gramEnd"/>
+      <w:r>
+        <w:rPr>
+          <w:rFonts w:ascii="Helvetica" w:hAnsi="Helvetica" w:cs="Helvetica"/>
+          <w:kern w:val="0"/>
+        </w:rPr>
+        <w:t>(...)` and includes `userId` and `userName` as query parameters. The connection is started asynchronously (`Start</w:t>
       </w:r>
       <w:r>
         <w:rPr>
@@ -368,35 +460,58 @@
           <w:rFonts w:ascii="Helvetica" w:hAnsi="Helvetica" w:cs="Helvetica"/>
           <w:kern w:val="0"/>
         </w:rPr>
-        <w:t xml:space="preserve">2. OnConnectedAsync (server): when the hub receives a new connection it reads `userId`/`userName` from the query string and registers a `ConnectedUser` (in-memory) including the connection id. The hub notifies the caller with a system message and </w:t>
-      </w:r>
-      <w:r>
-        <w:rPr>
-          <w:rFonts w:ascii="Helvetica" w:hAnsi="Helvetica" w:cs="Helvetica"/>
-          <w:kern w:val="0"/>
-        </w:rPr>
         <w:lastRenderedPageBreak/>
-        <w:t>broadcasts updated user lists.</w:t>
-      </w:r>
-    </w:p>
-    <w:p>
-      <w:pPr>
-        <w:widowControl w:val="0"/>
-        <w:autoSpaceDE w:val="0"/>
-        <w:autoSpaceDN w:val="0"/>
-        <w:adjustRightInd w:val="0"/>
-        <w:spacing w:after="0" w:line="240" w:lineRule="auto"/>
-        <w:rPr>
-          <w:rFonts w:ascii="Helvetica" w:hAnsi="Helvetica" w:cs="Helvetica"/>
-          <w:kern w:val="0"/>
-        </w:rPr>
-      </w:pPr>
-      <w:r>
-        <w:rPr>
-          <w:rFonts w:ascii="Helvetica" w:hAnsi="Helvetica" w:cs="Helvetica"/>
-          <w:kern w:val="0"/>
-        </w:rPr>
-        <w:t xml:space="preserve">3. Sending messages: from the client the user composes a message and calls a hub method `ForwardMessage(fromUserId, toConnectionId, </w:t>
+        <w:t>2. OnConnectedAsync (server): when the hub receives a new connection it reads `userId`/`userName` from the query string and registers a `ConnectedUser` (in-memory) including the connection id. The hub notifies the caller with a system message and broadcasts updated user lists.</w:t>
+      </w:r>
+    </w:p>
+    <w:p>
+      <w:pPr>
+        <w:widowControl w:val="0"/>
+        <w:autoSpaceDE w:val="0"/>
+        <w:autoSpaceDN w:val="0"/>
+        <w:adjustRightInd w:val="0"/>
+        <w:spacing w:after="0" w:line="240" w:lineRule="auto"/>
+        <w:rPr>
+          <w:rFonts w:ascii="Helvetica" w:hAnsi="Helvetica" w:cs="Helvetica"/>
+          <w:kern w:val="0"/>
+        </w:rPr>
+      </w:pPr>
+      <w:r>
+        <w:rPr>
+          <w:rFonts w:ascii="Helvetica" w:hAnsi="Helvetica" w:cs="Helvetica"/>
+          <w:kern w:val="0"/>
+        </w:rPr>
+        <w:t>3. Sending messages: from the client the user composes a message and calls a hub method `</w:t>
+      </w:r>
+      <w:proofErr w:type="gramStart"/>
+      <w:r>
+        <w:rPr>
+          <w:rFonts w:ascii="Helvetica" w:hAnsi="Helvetica" w:cs="Helvetica"/>
+          <w:kern w:val="0"/>
+        </w:rPr>
+        <w:t>ForwardMessage(</w:t>
+      </w:r>
+      <w:proofErr w:type="gramEnd"/>
+      <w:r>
+        <w:rPr>
+          <w:rFonts w:ascii="Helvetica" w:hAnsi="Helvetica" w:cs="Helvetica"/>
+          <w:kern w:val="0"/>
+        </w:rPr>
+        <w:t xml:space="preserve">fromUserId, </w:t>
+      </w:r>
+      <w:r>
+        <w:rPr>
+          <w:rFonts w:ascii="Helvetica" w:hAnsi="Helvetica" w:cs="Helvetica"/>
+          <w:kern w:val="0"/>
+        </w:rPr>
+        <w:t>connectionId</w:t>
+      </w:r>
+      <w:r>
+        <w:rPr>
+          <w:rFonts w:ascii="Helvetica" w:hAnsi="Helvetica" w:cs="Helvetica"/>
+          <w:kern w:val="0"/>
+        </w:rPr>
+        <w:t xml:space="preserve">, </w:t>
       </w:r>
       <w:r>
         <w:rPr>
@@ -430,7 +545,51 @@
           <w:rFonts w:ascii="Helvetica" w:hAnsi="Helvetica" w:cs="Helvetica"/>
           <w:kern w:val="0"/>
         </w:rPr>
-        <w:t>4. ForwardMessage (server): the server records the message in an in-memory `_messageHistory` collection, forwards the message to the recipient connection using `Clients.Client(toConnectionId).ReceiveMessage(...)`, and then pushes updated tailored user lists to clients so history is available.</w:t>
+        <w:t>4. ForwardMessage (server): the server records the message in an in-memory `_messageHistory` collection, forwards the message to the recipient connection using `Clients.Client(toConnectionId</w:t>
+      </w:r>
+      <w:r>
+        <w:rPr>
+          <w:rFonts w:ascii="Helvetica" w:hAnsi="Helvetica" w:cs="Helvetica"/>
+          <w:kern w:val="0"/>
+        </w:rPr>
+        <w:t>). ReceiveMessage</w:t>
+      </w:r>
+      <w:r>
+        <w:rPr>
+          <w:rFonts w:ascii="Helvetica" w:hAnsi="Helvetica" w:cs="Helvetica"/>
+          <w:kern w:val="0"/>
+        </w:rPr>
+        <w:t>(...)</w:t>
+      </w:r>
+      <w:r>
+        <w:rPr>
+          <w:rFonts w:ascii="Helvetica" w:hAnsi="Helvetica" w:cs="Helvetica"/>
+          <w:kern w:val="0"/>
+        </w:rPr>
+        <w:t xml:space="preserve"> </w:t>
+      </w:r>
+      <w:r>
+        <w:rPr>
+          <w:rFonts w:ascii="Helvetica" w:hAnsi="Helvetica" w:cs="Helvetica"/>
+          <w:kern w:val="0"/>
+        </w:rPr>
+        <w:t xml:space="preserve">and then </w:t>
+      </w:r>
+      <w:proofErr w:type="gramStart"/>
+      <w:r>
+        <w:rPr>
+          <w:rFonts w:ascii="Helvetica" w:hAnsi="Helvetica" w:cs="Helvetica"/>
+          <w:kern w:val="0"/>
+        </w:rPr>
+        <w:t>pushes</w:t>
+      </w:r>
+      <w:proofErr w:type="gramEnd"/>
+      <w:r>
+        <w:rPr>
+          <w:rFonts w:ascii="Helvetica" w:hAnsi="Helvetica" w:cs="Helvetica"/>
+          <w:kern w:val="0"/>
+        </w:rPr>
+        <w:t xml:space="preserve"> updated tailored user lists to clients so history is available.</w:t>
       </w:r>
     </w:p>
     <w:p>
@@ -501,7 +660,16 @@
           <w:bCs/>
           <w:kern w:val="0"/>
         </w:rPr>
-        <w:t>Blazor WebAssembly</w:t>
+        <w:t xml:space="preserve">Blazor </w:t>
+      </w:r>
+      <w:r>
+        <w:rPr>
+          <w:rFonts w:ascii="Helvetica" w:hAnsi="Helvetica" w:cs="Helvetica"/>
+          <w:b/>
+          <w:bCs/>
+          <w:kern w:val="0"/>
+        </w:rPr>
+        <w:t>web Assembly</w:t>
       </w:r>
       <w:r>
         <w:rPr>
@@ -710,7 +878,44 @@
           <w:rFonts w:ascii="Helvetica" w:hAnsi="Helvetica" w:cs="Helvetica"/>
           <w:kern w:val="0"/>
         </w:rPr>
-        <w:t>: Hub methods like `OnConnectedAsync`, `OnDisconnectedAsync` and custom `ForwardMessage` provide server-side entry points. `Clients.Client(...).ReceiveMessage(...)` and `Clients.All.UpdateUserList(...)` push events back to connected clients.</w:t>
+        <w:t>: Hub methods like `OnConnectedAsync`, `OnDisconnectedAsync` and custom `ForwardMessage` provide server-side entry points. `Clients</w:t>
+      </w:r>
+      <w:proofErr w:type="gramStart"/>
+      <w:r>
+        <w:rPr>
+          <w:rFonts w:ascii="Helvetica" w:hAnsi="Helvetica" w:cs="Helvetica"/>
+          <w:kern w:val="0"/>
+        </w:rPr>
+        <w:t>.Client</w:t>
+      </w:r>
+      <w:proofErr w:type="gramEnd"/>
+      <w:r>
+        <w:rPr>
+          <w:rFonts w:ascii="Helvetica" w:hAnsi="Helvetica" w:cs="Helvetica"/>
+          <w:kern w:val="0"/>
+        </w:rPr>
+        <w:t>(...). ReceiveMessage</w:t>
+      </w:r>
+      <w:r>
+        <w:rPr>
+          <w:rFonts w:ascii="Helvetica" w:hAnsi="Helvetica" w:cs="Helvetica"/>
+          <w:kern w:val="0"/>
+        </w:rPr>
+        <w:t xml:space="preserve">(...)` </w:t>
+      </w:r>
+      <w:r>
+        <w:rPr>
+          <w:rFonts w:ascii="Helvetica" w:hAnsi="Helvetica" w:cs="Helvetica"/>
+          <w:kern w:val="0"/>
+        </w:rPr>
+        <w:t xml:space="preserve">and All </w:t>
+      </w:r>
+      <w:r>
+        <w:rPr>
+          <w:rFonts w:ascii="Helvetica" w:hAnsi="Helvetica" w:cs="Helvetica"/>
+          <w:kern w:val="0"/>
+        </w:rPr>
+        <w:t>UpdateUserList(...)` push events back to connected clients.</w:t>
       </w:r>
     </w:p>
     <w:p>
@@ -810,7 +1015,23 @@
           <w:rFonts w:ascii="Helvetica" w:hAnsi="Helvetica" w:cs="Helvetica"/>
           <w:kern w:val="0"/>
         </w:rPr>
-        <w:t>: In Blazor, `HubConnection` is used to call server methods (`InvokeAsync`) and register handlers (`On&lt;...&gt;`) to receive messages. The connection lifecycle is asynchronous and resilient to reconnects (manual reconnection logic can be added).</w:t>
+        <w:t xml:space="preserve">: In Blazor, `HubConnection` is used to call server methods (`InvokeAsync`) and register handlers (`On&lt;...&gt;`) to receive messages. The connection lifecycle is asynchronous and resilient to </w:t>
+      </w:r>
+      <w:proofErr w:type="gramStart"/>
+      <w:r>
+        <w:rPr>
+          <w:rFonts w:ascii="Helvetica" w:hAnsi="Helvetica" w:cs="Helvetica"/>
+          <w:kern w:val="0"/>
+        </w:rPr>
+        <w:t>reconnects</w:t>
+      </w:r>
+      <w:proofErr w:type="gramEnd"/>
+      <w:r>
+        <w:rPr>
+          <w:rFonts w:ascii="Helvetica" w:hAnsi="Helvetica" w:cs="Helvetica"/>
+          <w:kern w:val="0"/>
+        </w:rPr>
+        <w:t xml:space="preserve"> (manual reconnection logic can be added).</w:t>
       </w:r>
     </w:p>
     <w:p>
@@ -846,7 +1067,64 @@
           <w:rFonts w:ascii="Helvetica" w:hAnsi="Helvetica" w:cs="Helvetica"/>
           <w:kern w:val="0"/>
         </w:rPr>
-        <w:t>: Both client and server use asynchronous methods (`async Task`, `await`) for network IO and SignalR calls. This ensures the server thread pool and browser UI threads are not blocked. Examples: `await hubConnection.StartAsync()`, `await Clients.Client(...).ReceiveMessage(...)`, `await hubConnection.InvokeAsync(...)`.</w:t>
+        <w:t xml:space="preserve">: Both client and server use asynchronous methods (`async Task`, `await`) for network IO and SignalR calls. This ensures the server thread pool and browser UI threads are not blocked. Examples: `await </w:t>
+      </w:r>
+      <w:proofErr w:type="spellStart"/>
+      <w:r>
+        <w:rPr>
+          <w:rFonts w:ascii="Helvetica" w:hAnsi="Helvetica" w:cs="Helvetica"/>
+          <w:kern w:val="0"/>
+        </w:rPr>
+        <w:t>hubConnection.StartAsync</w:t>
+      </w:r>
+      <w:proofErr w:type="spellEnd"/>
+      <w:proofErr w:type="gramStart"/>
+      <w:r>
+        <w:rPr>
+          <w:rFonts w:ascii="Helvetica" w:hAnsi="Helvetica" w:cs="Helvetica"/>
+          <w:kern w:val="0"/>
+        </w:rPr>
+        <w:t>()`</w:t>
+      </w:r>
+      <w:proofErr w:type="gramEnd"/>
+      <w:r>
+        <w:rPr>
+          <w:rFonts w:ascii="Helvetica" w:hAnsi="Helvetica" w:cs="Helvetica"/>
+          <w:kern w:val="0"/>
+        </w:rPr>
+        <w:t>, `await Clients.Client</w:t>
+      </w:r>
+      <w:proofErr w:type="gramStart"/>
+      <w:r>
+        <w:rPr>
+          <w:rFonts w:ascii="Helvetica" w:hAnsi="Helvetica" w:cs="Helvetica"/>
+          <w:kern w:val="0"/>
+        </w:rPr>
+        <w:t>(...).ReceiveMessage</w:t>
+      </w:r>
+      <w:proofErr w:type="gramEnd"/>
+      <w:r>
+        <w:rPr>
+          <w:rFonts w:ascii="Helvetica" w:hAnsi="Helvetica" w:cs="Helvetica"/>
+          <w:kern w:val="0"/>
+        </w:rPr>
+        <w:t xml:space="preserve">(...)`, `await </w:t>
+      </w:r>
+      <w:proofErr w:type="spellStart"/>
+      <w:r>
+        <w:rPr>
+          <w:rFonts w:ascii="Helvetica" w:hAnsi="Helvetica" w:cs="Helvetica"/>
+          <w:kern w:val="0"/>
+        </w:rPr>
+        <w:t>hubConnection.InvokeAsync</w:t>
+      </w:r>
+      <w:proofErr w:type="spellEnd"/>
+      <w:r>
+        <w:rPr>
+          <w:rFonts w:ascii="Helvetica" w:hAnsi="Helvetica" w:cs="Helvetica"/>
+          <w:kern w:val="0"/>
+        </w:rPr>
+        <w:t>(...)`.</w:t>
       </w:r>
     </w:p>
     <w:p>
@@ -882,7 +1160,15 @@
           <w:rFonts w:ascii="Helvetica" w:hAnsi="Helvetica" w:cs="Helvetica"/>
           <w:kern w:val="0"/>
         </w:rPr>
-        <w:t>: The hub demo uses `lock` around shared in-memory lists to avoid concurrent modifications from different Hub threads. In production this should be replaced with a persistent store and appropriate concurrency control.</w:t>
+        <w:t xml:space="preserve">: The hub demo uses `lock` around shared in-memory lists </w:t>
+      </w:r>
+      <w:r>
+        <w:rPr>
+          <w:rFonts w:ascii="Helvetica" w:hAnsi="Helvetica" w:cs="Helvetica"/>
+          <w:kern w:val="0"/>
+        </w:rPr>
+        <w:lastRenderedPageBreak/>
+        <w:t>to avoid concurrent modifications from different Hub threads. In production this should be replaced with a persistent store and appropriate concurrency control.</w:t>
       </w:r>
     </w:p>
     <w:p>
@@ -918,15 +1204,7 @@
           <w:rFonts w:ascii="Helvetica" w:hAnsi="Helvetica" w:cs="Helvetica"/>
           <w:kern w:val="0"/>
         </w:rPr>
-        <w:t xml:space="preserve">: The hub builds and sends a tailored `UpdateUserList` to </w:t>
-      </w:r>
-      <w:r>
-        <w:rPr>
-          <w:rFonts w:ascii="Helvetica" w:hAnsi="Helvetica" w:cs="Helvetica"/>
-          <w:kern w:val="0"/>
-        </w:rPr>
-        <w:lastRenderedPageBreak/>
-        <w:t>each client that includes conversation messages relevant to that client. This minimizes client-side filtering and makes it easy for the client to render a conversation history.</w:t>
+        <w:t>: The hub builds and sends a tailored `UpdateUserList` to each client that includes conversation messages relevant to that client. This minimizes client-side filtering and makes it easy for the client to render a conversation history.</w:t>
       </w:r>
     </w:p>
     <w:p>
@@ -1384,7 +1662,27 @@
           <w:bCs/>
           <w:kern w:val="0"/>
         </w:rPr>
-        <w:t>Clients.Client(connectionId)</w:t>
+        <w:t>Clients</w:t>
+      </w:r>
+      <w:proofErr w:type="gramStart"/>
+      <w:r>
+        <w:rPr>
+          <w:rFonts w:ascii="Helvetica" w:hAnsi="Helvetica" w:cs="Helvetica"/>
+          <w:b/>
+          <w:bCs/>
+          <w:kern w:val="0"/>
+        </w:rPr>
+        <w:t>.Client</w:t>
+      </w:r>
+      <w:proofErr w:type="gramEnd"/>
+      <w:r>
+        <w:rPr>
+          <w:rFonts w:ascii="Helvetica" w:hAnsi="Helvetica" w:cs="Helvetica"/>
+          <w:b/>
+          <w:bCs/>
+          <w:kern w:val="0"/>
+        </w:rPr>
+        <w:t>(connectionId)</w:t>
       </w:r>
       <w:r>
         <w:rPr>
@@ -1983,7 +2281,6 @@
   <w:style w:type="character" w:default="1" w:styleId="DefaultParagraphFont">
     <w:name w:val="Default Paragraph Font"/>
     <w:uiPriority w:val="1"/>
-    <w:semiHidden/>
     <w:unhideWhenUsed/>
   </w:style>
   <w:style w:type="table" w:default="1" w:styleId="TableNormal">

</xml_diff>